<commit_message>
updated report - adding detail to the data used
</commit_message>
<xml_diff>
--- a/Documentation/Coursera_Capstone_Project_Report.docx
+++ b/Documentation/Coursera_Capstone_Project_Report.docx
@@ -32,15 +32,48 @@
         <w:t xml:space="preserve">Problem Statement: </w:t>
       </w:r>
       <w:r>
-        <w:t xml:space="preserve">predict likelihood of severe accidents on roads on a specific day given the weather conditions. This could also be used to model the reduced risk if temporary measures are put in place (i.e. </w:t>
+        <w:t>predict likelihood of severe accidents on roads on a specific day</w:t>
+      </w:r>
+      <w:r>
+        <w:t>/time</w:t>
+      </w:r>
+      <w:r>
+        <w:t xml:space="preserve"> given the weather conditions. </w:t>
+      </w:r>
+    </w:p>
+    <w:p>
+      <w:r>
+        <w:t xml:space="preserve">This could be used to model the </w:t>
+      </w:r>
+      <w:r>
+        <w:t xml:space="preserve">current risk and then the </w:t>
+      </w:r>
+      <w:r>
+        <w:t xml:space="preserve">reduced risk if temporary measures are put in place (i.e. </w:t>
       </w:r>
       <w:r>
         <w:t xml:space="preserve">create a prediction with </w:t>
       </w:r>
       <w:r>
-        <w:t>lower speed limits).</w:t>
-      </w:r>
-    </w:p>
+        <w:t>lower speed limits)</w:t>
+      </w:r>
+      <w:r>
+        <w:t xml:space="preserve">, therefore allowing </w:t>
+      </w:r>
+      <w:r>
+        <w:t>the most effective measures</w:t>
+      </w:r>
+      <w:r>
+        <w:t xml:space="preserve"> to be put in place to prevent accidents from occurrin</w:t>
+      </w:r>
+      <w:r>
+        <w:t>g</w:t>
+      </w:r>
+      <w:r>
+        <w:t>.</w:t>
+      </w:r>
+    </w:p>
+    <w:p/>
     <w:p>
       <w:pPr>
         <w:pStyle w:val="Heading2"/>
@@ -92,158 +125,182 @@
       <w:r>
         <w:t>Severity of accident</w:t>
       </w:r>
+    </w:p>
+    <w:p>
+      <w:pPr>
+        <w:pStyle w:val="ListParagraph"/>
+        <w:numPr>
+          <w:ilvl w:val="0"/>
+          <w:numId w:val="1"/>
+        </w:numPr>
+      </w:pPr>
+      <w:r>
+        <w:t xml:space="preserve">Police Force </w:t>
+      </w:r>
+    </w:p>
+    <w:p>
+      <w:pPr>
+        <w:pStyle w:val="ListParagraph"/>
+        <w:numPr>
+          <w:ilvl w:val="0"/>
+          <w:numId w:val="1"/>
+        </w:numPr>
+      </w:pPr>
+      <w:r>
+        <w:t xml:space="preserve">Road class </w:t>
+      </w:r>
+    </w:p>
+    <w:p>
+      <w:pPr>
+        <w:pStyle w:val="ListParagraph"/>
+        <w:numPr>
+          <w:ilvl w:val="0"/>
+          <w:numId w:val="1"/>
+        </w:numPr>
+      </w:pPr>
+      <w:r>
+        <w:t>Road Type</w:t>
+      </w:r>
+    </w:p>
+    <w:p>
+      <w:pPr>
+        <w:pStyle w:val="ListParagraph"/>
+        <w:numPr>
+          <w:ilvl w:val="0"/>
+          <w:numId w:val="1"/>
+        </w:numPr>
+      </w:pPr>
+      <w:r>
+        <w:t>Speed limit</w:t>
+      </w:r>
+    </w:p>
+    <w:p>
+      <w:pPr>
+        <w:pStyle w:val="ListParagraph"/>
+        <w:numPr>
+          <w:ilvl w:val="0"/>
+          <w:numId w:val="1"/>
+        </w:numPr>
+      </w:pPr>
+      <w:r>
+        <w:t>Day of week</w:t>
+      </w:r>
+    </w:p>
+    <w:p>
+      <w:pPr>
+        <w:pStyle w:val="ListParagraph"/>
+        <w:numPr>
+          <w:ilvl w:val="0"/>
+          <w:numId w:val="1"/>
+        </w:numPr>
+      </w:pPr>
+      <w:r>
+        <w:t>Time of day *</w:t>
+      </w:r>
+      <w:r>
+        <w:t xml:space="preserve">there </w:t>
+      </w:r>
+      <w:r>
+        <w:t>may be crossover with lighting conditions</w:t>
+      </w:r>
+      <w:r>
+        <w:t>, however this will vary throughout the year and the time of day is important to capture timing of rush hour traffic</w:t>
+      </w:r>
+    </w:p>
+    <w:p>
+      <w:pPr>
+        <w:pStyle w:val="ListParagraph"/>
+        <w:numPr>
+          <w:ilvl w:val="0"/>
+          <w:numId w:val="1"/>
+        </w:numPr>
+      </w:pPr>
+      <w:r>
+        <w:t>Date – extract month *</w:t>
+      </w:r>
+      <w:r>
+        <w:t>this may be dropped during the data exploration phase if there is high crossover with light conditions/weather</w:t>
+      </w:r>
+    </w:p>
+    <w:p>
+      <w:pPr>
+        <w:pStyle w:val="ListParagraph"/>
+        <w:numPr>
+          <w:ilvl w:val="0"/>
+          <w:numId w:val="1"/>
+        </w:numPr>
+      </w:pPr>
+      <w:r>
+        <w:t>Light Conditions</w:t>
+      </w:r>
+    </w:p>
+    <w:p>
+      <w:pPr>
+        <w:pStyle w:val="ListParagraph"/>
+        <w:numPr>
+          <w:ilvl w:val="0"/>
+          <w:numId w:val="1"/>
+        </w:numPr>
+      </w:pPr>
+      <w:r>
+        <w:t>Weather Conditions</w:t>
+      </w:r>
+    </w:p>
+    <w:p>
+      <w:pPr>
+        <w:pStyle w:val="ListParagraph"/>
+        <w:numPr>
+          <w:ilvl w:val="0"/>
+          <w:numId w:val="1"/>
+        </w:numPr>
+      </w:pPr>
+      <w:r>
+        <w:t>Road Surface Conditions (e.g. ice, standing water)</w:t>
+      </w:r>
+    </w:p>
+    <w:p>
+      <w:pPr>
+        <w:pStyle w:val="ListParagraph"/>
+        <w:numPr>
+          <w:ilvl w:val="0"/>
+          <w:numId w:val="1"/>
+        </w:numPr>
+      </w:pPr>
+      <w:r>
+        <w:t>Urban/Rural area</w:t>
+      </w:r>
+    </w:p>
+    <w:p>
+      <w:r>
+        <w:t xml:space="preserve">This data has been chosen as it includes </w:t>
+      </w:r>
+      <w:proofErr w:type="gramStart"/>
+      <w:r>
+        <w:t>sufficient</w:t>
+      </w:r>
+      <w:proofErr w:type="gramEnd"/>
+      <w:r>
+        <w:t xml:space="preserve"> information about the time and conditions leading to an accident along with the severity. I am interested to use the day of the week/time to see if the frequency/severity of accidents are more influenced by the day/time (i.e. rush hour on weekdays) or by the conditions of the road/weather.  </w:t>
+      </w:r>
       <w:bookmarkStart w:id="0" w:name="_GoBack"/>
       <w:bookmarkEnd w:id="0"/>
     </w:p>
     <w:p>
-      <w:pPr>
-        <w:pStyle w:val="ListParagraph"/>
-        <w:numPr>
-          <w:ilvl w:val="0"/>
-          <w:numId w:val="1"/>
-        </w:numPr>
-      </w:pPr>
-      <w:r>
-        <w:t xml:space="preserve">Police Force </w:t>
-      </w:r>
-    </w:p>
-    <w:p>
-      <w:pPr>
-        <w:pStyle w:val="ListParagraph"/>
-        <w:numPr>
-          <w:ilvl w:val="0"/>
-          <w:numId w:val="1"/>
-        </w:numPr>
-      </w:pPr>
-      <w:r>
-        <w:t xml:space="preserve">Road class </w:t>
-      </w:r>
-    </w:p>
-    <w:p>
-      <w:pPr>
-        <w:pStyle w:val="ListParagraph"/>
-        <w:numPr>
-          <w:ilvl w:val="0"/>
-          <w:numId w:val="1"/>
-        </w:numPr>
-      </w:pPr>
-      <w:r>
-        <w:t>Road Type</w:t>
-      </w:r>
-    </w:p>
-    <w:p>
-      <w:pPr>
-        <w:pStyle w:val="ListParagraph"/>
-        <w:numPr>
-          <w:ilvl w:val="0"/>
-          <w:numId w:val="1"/>
-        </w:numPr>
-      </w:pPr>
-      <w:r>
-        <w:t>Speed limit</w:t>
-      </w:r>
-    </w:p>
-    <w:p>
-      <w:pPr>
-        <w:pStyle w:val="ListParagraph"/>
-        <w:numPr>
-          <w:ilvl w:val="0"/>
-          <w:numId w:val="1"/>
-        </w:numPr>
-      </w:pPr>
-      <w:r>
-        <w:t>Day of week</w:t>
-      </w:r>
-    </w:p>
-    <w:p>
-      <w:pPr>
-        <w:pStyle w:val="ListParagraph"/>
-        <w:numPr>
-          <w:ilvl w:val="0"/>
-          <w:numId w:val="1"/>
-        </w:numPr>
-      </w:pPr>
-      <w:r>
-        <w:t>Time of day *may be crossover with lighting conditions, however not 1-2-1 as lighting during commute hours in winter will be worse</w:t>
-      </w:r>
-    </w:p>
-    <w:p>
-      <w:pPr>
-        <w:pStyle w:val="ListParagraph"/>
-        <w:numPr>
-          <w:ilvl w:val="0"/>
-          <w:numId w:val="1"/>
-        </w:numPr>
-      </w:pPr>
-      <w:r>
-        <w:t xml:space="preserve">Date – extract month *may be crossover with weather – not sure if needed, </w:t>
-      </w:r>
-      <w:proofErr w:type="spellStart"/>
-      <w:r>
-        <w:t>visability</w:t>
-      </w:r>
-      <w:proofErr w:type="spellEnd"/>
-      <w:r>
-        <w:t xml:space="preserve"> &amp; weather probs give enough context</w:t>
-      </w:r>
-    </w:p>
-    <w:p>
-      <w:pPr>
-        <w:pStyle w:val="ListParagraph"/>
-        <w:numPr>
-          <w:ilvl w:val="0"/>
-          <w:numId w:val="1"/>
-        </w:numPr>
-      </w:pPr>
-      <w:r>
-        <w:t>Light Conditions</w:t>
-      </w:r>
-    </w:p>
-    <w:p>
-      <w:pPr>
-        <w:pStyle w:val="ListParagraph"/>
-        <w:numPr>
-          <w:ilvl w:val="0"/>
-          <w:numId w:val="1"/>
-        </w:numPr>
-      </w:pPr>
-      <w:r>
-        <w:t>Weather Conditions</w:t>
-      </w:r>
-    </w:p>
-    <w:p>
-      <w:pPr>
-        <w:pStyle w:val="ListParagraph"/>
-        <w:numPr>
-          <w:ilvl w:val="0"/>
-          <w:numId w:val="1"/>
-        </w:numPr>
-      </w:pPr>
-      <w:r>
-        <w:t>Road Surface Conditions (e.g. ice, standing water)</w:t>
-      </w:r>
-    </w:p>
-    <w:p>
-      <w:pPr>
-        <w:pStyle w:val="ListParagraph"/>
-        <w:numPr>
-          <w:ilvl w:val="0"/>
-          <w:numId w:val="1"/>
-        </w:numPr>
-      </w:pPr>
-      <w:r>
-        <w:t>Urban/Rural area</w:t>
-      </w:r>
-    </w:p>
-    <w:p>
-      <w:pPr>
-        <w:ind w:left="360"/>
-      </w:pPr>
-    </w:p>
-    <w:p>
-      <w:pPr>
-        <w:pStyle w:val="ListParagraph"/>
-      </w:pPr>
+      <w:r>
+        <w:t>I have included the police force in the dataset initially because of the target audience and use case. Originally, I was only going to differentiate by road class and urban or rural areas</w:t>
+      </w:r>
+      <w:r>
+        <w:t>.</w:t>
+      </w:r>
+      <w:r>
+        <w:t xml:space="preserve"> </w:t>
+      </w:r>
+      <w:r>
+        <w:t>However,</w:t>
+      </w:r>
+      <w:r>
+        <w:t xml:space="preserve"> if I find the police force has a high relation to the severity of accident during the data exploration phase I will include it in the final model.</w:t>
+      </w:r>
     </w:p>
     <w:p>
       <w:pPr>
@@ -267,6 +324,7 @@
         <w:pStyle w:val="Heading3"/>
       </w:pPr>
       <w:r>
+        <w:lastRenderedPageBreak/>
         <w:t>Inferential Statistical testing</w:t>
       </w:r>
     </w:p>
@@ -303,7 +361,6 @@
         <w:pStyle w:val="Heading2"/>
       </w:pPr>
       <w:r>
-        <w:lastRenderedPageBreak/>
         <w:t>Conclusion</w:t>
       </w:r>
     </w:p>

</xml_diff>

<commit_message>
Additional background information added
</commit_message>
<xml_diff>
--- a/Documentation/Coursera_Capstone_Project_Report.docx
+++ b/Documentation/Coursera_Capstone_Project_Report.docx
@@ -21,15 +21,43 @@
     </w:p>
     <w:p>
       <w:r>
-        <w:t xml:space="preserve">Target audience: </w:t>
-      </w:r>
-      <w:r>
-        <w:t>Local authorities in UK</w:t>
-      </w:r>
-    </w:p>
-    <w:p>
-      <w:r>
-        <w:t xml:space="preserve">Problem Statement: </w:t>
+        <w:t>In 2018, there was a total of 160,597 casualties of all severities in road traffic crashes</w:t>
+      </w:r>
+      <w:r>
+        <w:t xml:space="preserve">. Of these 1,784 were fatal and 25,511 were serious injuries. On average 5 people die every day in Great Britain, the reduction in deaths from 2017 to 2018 was just 1%, so I wanted to investigate what conditions lead to the severity of an accident increasing and whether a model could be created to both predict the likelihood of a serious crash to allow for increased availability of emergency services to hotspot areas and to model how temporary changes (such as roadworks or speed restrictions) can impact this. </w:t>
+      </w:r>
+    </w:p>
+    <w:p>
+      <w:r>
+        <w:rPr>
+          <w:b/>
+          <w:bCs/>
+        </w:rPr>
+        <w:t>Target audience:</w:t>
+      </w:r>
+      <w:r>
+        <w:t xml:space="preserve"> </w:t>
+      </w:r>
+      <w:r>
+        <w:t>Local authorities</w:t>
+      </w:r>
+      <w:r>
+        <w:t>/Emergency services</w:t>
+      </w:r>
+      <w:r>
+        <w:t xml:space="preserve"> in UK</w:t>
+      </w:r>
+    </w:p>
+    <w:p>
+      <w:r>
+        <w:rPr>
+          <w:b/>
+          <w:bCs/>
+        </w:rPr>
+        <w:t>Problem Statement:</w:t>
+      </w:r>
+      <w:r>
+        <w:t xml:space="preserve"> </w:t>
       </w:r>
       <w:r>
         <w:t>predict likelihood of severe accidents on roads on a specific day</w:t>
@@ -43,7 +71,13 @@
     </w:p>
     <w:p>
       <w:r>
-        <w:t xml:space="preserve">This could be used to model the </w:t>
+        <w:t xml:space="preserve">This could be used </w:t>
+      </w:r>
+      <w:r>
+        <w:t xml:space="preserve">by local authorities </w:t>
+      </w:r>
+      <w:r>
+        <w:t xml:space="preserve">to model the </w:t>
       </w:r>
       <w:r>
         <w:t xml:space="preserve">current risk and then the </w:t>
@@ -72,6 +106,13 @@
       <w:r>
         <w:t>.</w:t>
       </w:r>
+    </w:p>
+    <w:p>
+      <w:r>
+        <w:t>Emergency services could also look at the likelihood of severe incidents on different road classes/areas, to allow for advanced planning of resources.</w:t>
+      </w:r>
+      <w:bookmarkStart w:id="0" w:name="_GoBack"/>
+      <w:bookmarkEnd w:id="0"/>
     </w:p>
     <w:p/>
     <w:p>
@@ -274,19 +315,13 @@
       <w:r>
         <w:t xml:space="preserve">This data has been chosen as it includes </w:t>
       </w:r>
-      <w:proofErr w:type="gramStart"/>
-      <w:r>
-        <w:t>sufficient</w:t>
-      </w:r>
-      <w:proofErr w:type="gramEnd"/>
-      <w:r>
-        <w:t xml:space="preserve"> information about the time and conditions leading to an accident along with the severity. I am interested to use the day of the week/time to see if the frequency/severity of accidents are more influenced by the day/time (i.e. rush hour on weekdays) or by the conditions of the road/weather.  </w:t>
-      </w:r>
-      <w:bookmarkStart w:id="0" w:name="_GoBack"/>
-      <w:bookmarkEnd w:id="0"/>
-    </w:p>
-    <w:p>
-      <w:r>
+      <w:r>
+        <w:t xml:space="preserve">sufficient information about the time and conditions leading to an accident along with the severity. I am interested to use the day of the week/time to see if the frequency/severity of accidents are more influenced by the day/time (i.e. rush hour on weekdays) or by the conditions of the road/weather.  </w:t>
+      </w:r>
+    </w:p>
+    <w:p>
+      <w:r>
+        <w:lastRenderedPageBreak/>
         <w:t>I have included the police force in the dataset initially because of the target audience and use case. Originally, I was only going to differentiate by road class and urban or rural areas</w:t>
       </w:r>
       <w:r>
@@ -324,7 +359,6 @@
         <w:pStyle w:val="Heading3"/>
       </w:pPr>
       <w:r>
-        <w:lastRenderedPageBreak/>
         <w:t>Inferential Statistical testing</w:t>
       </w:r>
     </w:p>
@@ -496,13 +530,8 @@
           <w:numId w:val="2"/>
         </w:numPr>
       </w:pPr>
-      <w:proofErr w:type="gramStart"/>
-      <w:r>
-        <w:t>Take into account</w:t>
-      </w:r>
-      <w:proofErr w:type="gramEnd"/>
-      <w:r>
-        <w:t xml:space="preserve"> drink driving &amp; speeding</w:t>
+      <w:r>
+        <w:t>Take into account drink driving &amp; speeding</w:t>
       </w:r>
     </w:p>
     <w:p>
@@ -1156,6 +1185,7 @@
     <w:lsdException w:name="HTML Sample" w:semiHidden="1" w:unhideWhenUsed="1"/>
     <w:lsdException w:name="HTML Typewriter" w:semiHidden="1" w:unhideWhenUsed="1"/>
     <w:lsdException w:name="HTML Variable" w:semiHidden="1" w:unhideWhenUsed="1"/>
+    <w:lsdException w:name="Normal Table" w:semiHidden="1" w:unhideWhenUsed="1"/>
     <w:lsdException w:name="annotation subject" w:semiHidden="1" w:unhideWhenUsed="1"/>
     <w:lsdException w:name="No List" w:semiHidden="1" w:unhideWhenUsed="1"/>
     <w:lsdException w:name="Outline List 1" w:semiHidden="1" w:unhideWhenUsed="1"/>
@@ -1202,8 +1232,10 @@
     <w:lsdException w:name="Table Subtle 2" w:semiHidden="1" w:unhideWhenUsed="1"/>
     <w:lsdException w:name="Table Web 1" w:semiHidden="1" w:unhideWhenUsed="1"/>
     <w:lsdException w:name="Table Web 2" w:semiHidden="1" w:unhideWhenUsed="1"/>
+    <w:lsdException w:name="Table Web 3" w:semiHidden="1" w:unhideWhenUsed="1"/>
     <w:lsdException w:name="Balloon Text" w:semiHidden="1" w:unhideWhenUsed="1"/>
     <w:lsdException w:name="Table Grid" w:uiPriority="39"/>
+    <w:lsdException w:name="Table Theme" w:semiHidden="1" w:unhideWhenUsed="1"/>
     <w:lsdException w:name="Placeholder Text" w:semiHidden="1"/>
     <w:lsdException w:name="No Spacing" w:uiPriority="1" w:qFormat="1"/>
     <w:lsdException w:name="Light Shading" w:uiPriority="60"/>

</xml_diff>

<commit_message>
Added link to preview of dataset
</commit_message>
<xml_diff>
--- a/Documentation/Coursera_Capstone_Project_Report.docx
+++ b/Documentation/Coursera_Capstone_Project_Report.docx
@@ -111,8 +111,6 @@
       <w:r>
         <w:t>Emergency services could also look at the likelihood of severe incidents on different road classes/areas, to allow for advanced planning of resources.</w:t>
       </w:r>
-      <w:bookmarkStart w:id="0" w:name="_GoBack"/>
-      <w:bookmarkEnd w:id="0"/>
     </w:p>
     <w:p/>
     <w:p>
@@ -135,7 +133,19 @@
           <w:rPr>
             <w:rStyle w:val="Hyperlink"/>
           </w:rPr>
-          <w:t>UK Department for Transport – Road Safety Data: 2018 dataset</w:t>
+          <w:t xml:space="preserve">UK Department for Transport – Road Safety Data: </w:t>
+        </w:r>
+        <w:r>
+          <w:rPr>
+            <w:rStyle w:val="Hyperlink"/>
+          </w:rPr>
+          <w:t>2</w:t>
+        </w:r>
+        <w:r>
+          <w:rPr>
+            <w:rStyle w:val="Hyperlink"/>
+          </w:rPr>
+          <w:t>018 dataset</w:t>
         </w:r>
       </w:hyperlink>
     </w:p>
@@ -336,6 +346,42 @@
       <w:r>
         <w:t xml:space="preserve"> if I find the police force has a high relation to the severity of accident during the data exploration phase I will include it in the final model.</w:t>
       </w:r>
+    </w:p>
+    <w:p>
+      <w:r>
+        <w:t xml:space="preserve">A preview of the raw data can be found here: </w:t>
+      </w:r>
+      <w:hyperlink r:id="rId7" w:history="1">
+        <w:r>
+          <w:rPr>
+            <w:rStyle w:val="Hyperlink"/>
+          </w:rPr>
+          <w:t>https://data.gov.uk/dataset/cb7ae6f0-4be6-4935-9277-47e5ce24a11f/road-safety-data/datafile/36f1658e-b709-47e7-9f56-cca7aefeb8fe/preview</w:t>
+        </w:r>
+      </w:hyperlink>
+      <w:r>
+        <w:t xml:space="preserve"> </w:t>
+      </w:r>
+    </w:p>
+    <w:p>
+      <w:r>
+        <w:t xml:space="preserve">The decoded values are held here: </w:t>
+      </w:r>
+      <w:hyperlink r:id="rId8" w:history="1">
+        <w:r>
+          <w:rPr>
+            <w:rStyle w:val="Hyperlink"/>
+          </w:rPr>
+          <w:t>http://data.dft.gov.uk/road-accidents-safety-data/variable%20lookup.xls</w:t>
+        </w:r>
+      </w:hyperlink>
+      <w:r>
+        <w:t xml:space="preserve"> </w:t>
+      </w:r>
+    </w:p>
+    <w:p>
+      <w:bookmarkStart w:id="0" w:name="_GoBack"/>
+      <w:bookmarkEnd w:id="0"/>
     </w:p>
     <w:p>
       <w:pPr>
@@ -1626,6 +1672,18 @@
       <w:shd w:val="clear" w:color="auto" w:fill="E1DFDD"/>
     </w:rPr>
   </w:style>
+  <w:style w:type="character" w:styleId="FollowedHyperlink">
+    <w:name w:val="FollowedHyperlink"/>
+    <w:basedOn w:val="DefaultParagraphFont"/>
+    <w:uiPriority w:val="99"/>
+    <w:semiHidden/>
+    <w:unhideWhenUsed/>
+    <w:rsid w:val="00DF7A52"/>
+    <w:rPr>
+      <w:color w:val="954F72" w:themeColor="followedHyperlink"/>
+      <w:u w:val="single"/>
+    </w:rPr>
+  </w:style>
 </w:styles>
 </file>
 

</xml_diff>